<commit_message>
Added a line about editing.
</commit_message>
<xml_diff>
--- a/Test.docx
+++ b/Test.docx
@@ -12,16 +12,8 @@
         <w:rPr>
           <w:b/>
         </w:rPr>
-        <w:t xml:space="preserve">Creating a Repository on </w:t>
-      </w:r>
-      <w:proofErr w:type="spellStart"/>
-      <w:r>
-        <w:rPr>
-          <w:b/>
-        </w:rPr>
-        <w:t>Github</w:t>
-      </w:r>
-      <w:proofErr w:type="spellEnd"/>
+        <w:t>Creating a Repository on Github</w:t>
+      </w:r>
     </w:p>
     <w:p>
       <w:r>
@@ -80,43 +72,11 @@
     </w:p>
     <w:p>
       <w:r>
-        <w:t xml:space="preserve">Type in the </w:t>
-      </w:r>
-      <w:proofErr w:type="spellStart"/>
-      <w:r>
-        <w:t>cmd</w:t>
-      </w:r>
-      <w:proofErr w:type="spellEnd"/>
-      <w:r>
-        <w:t xml:space="preserve"> line:</w:t>
+        <w:t>Type in the cmd line:</w:t>
       </w:r>
       <w:r>
         <w:tab/>
-        <w:t xml:space="preserve"> </w:t>
-      </w:r>
-      <w:proofErr w:type="spellStart"/>
-      <w:r>
-        <w:t>git</w:t>
-      </w:r>
-      <w:proofErr w:type="spellEnd"/>
-      <w:r>
-        <w:t xml:space="preserve"> </w:t>
-      </w:r>
-      <w:proofErr w:type="spellStart"/>
-      <w:r>
-        <w:t>config</w:t>
-      </w:r>
-      <w:proofErr w:type="spellEnd"/>
-      <w:r>
-        <w:t xml:space="preserve"> –global </w:t>
-      </w:r>
-      <w:proofErr w:type="spellStart"/>
-      <w:r>
-        <w:t>user.email</w:t>
-      </w:r>
-      <w:proofErr w:type="spellEnd"/>
-      <w:r>
-        <w:t xml:space="preserve"> “User’s email”</w:t>
+        <w:t xml:space="preserve"> git config –global user.email “User’s email”</w:t>
       </w:r>
     </w:p>
     <w:p>
@@ -128,22 +88,7 @@
       </w:r>
       <w:r>
         <w:tab/>
-      </w:r>
-      <w:proofErr w:type="spellStart"/>
-      <w:r>
-        <w:t>Git</w:t>
-      </w:r>
-      <w:proofErr w:type="spellEnd"/>
-      <w:r>
-        <w:t xml:space="preserve"> </w:t>
-      </w:r>
-      <w:proofErr w:type="spellStart"/>
-      <w:r>
-        <w:t>config</w:t>
-      </w:r>
-      <w:proofErr w:type="spellEnd"/>
-      <w:r>
-        <w:t xml:space="preserve"> –global user.name “User’s name”</w:t>
+        <w:t>Git config –global user.name “User’s name”</w:t>
       </w:r>
     </w:p>
     <w:p>
@@ -163,15 +108,7 @@
     </w:p>
     <w:p>
       <w:r>
-        <w:t xml:space="preserve">Open </w:t>
-      </w:r>
-      <w:proofErr w:type="spellStart"/>
-      <w:r>
-        <w:t>Git</w:t>
-      </w:r>
-      <w:proofErr w:type="spellEnd"/>
-      <w:r>
-        <w:t xml:space="preserve"> Bash or Terminal</w:t>
+        <w:t>Open Git Bash or Terminal</w:t>
       </w:r>
     </w:p>
     <w:p>
@@ -186,23 +123,7 @@
     </w:p>
     <w:p>
       <w:r>
-        <w:t xml:space="preserve">In </w:t>
-      </w:r>
-      <w:proofErr w:type="spellStart"/>
-      <w:r>
-        <w:t>Git</w:t>
-      </w:r>
-      <w:proofErr w:type="spellEnd"/>
-      <w:r>
-        <w:t xml:space="preserve"> Bash/Terminal type: </w:t>
-      </w:r>
-      <w:proofErr w:type="spellStart"/>
-      <w:r>
-        <w:t>git</w:t>
-      </w:r>
-      <w:proofErr w:type="spellEnd"/>
-      <w:r>
-        <w:t xml:space="preserve"> clone “paste the URL here”</w:t>
+        <w:t>In Git Bash/Terminal type: git clone “paste the URL here”</w:t>
       </w:r>
     </w:p>
     <w:p/>
@@ -219,15 +140,7 @@
         <w:t>To check status</w:t>
       </w:r>
       <w:r>
-        <w:t xml:space="preserve">: </w:t>
-      </w:r>
-      <w:proofErr w:type="spellStart"/>
-      <w:r>
-        <w:t>git</w:t>
-      </w:r>
-      <w:proofErr w:type="spellEnd"/>
-      <w:r>
-        <w:t xml:space="preserve"> status</w:t>
+        <w:t>: git status</w:t>
       </w:r>
       <w:r>
         <w:t xml:space="preserve"> (should always be done)</w:t>
@@ -235,54 +148,22 @@
     </w:p>
     <w:p>
       <w:r>
-        <w:t xml:space="preserve">To add file: </w:t>
-      </w:r>
-      <w:proofErr w:type="spellStart"/>
-      <w:r>
-        <w:t>git</w:t>
-      </w:r>
-      <w:proofErr w:type="spellEnd"/>
-      <w:r>
-        <w:t xml:space="preserve"> add “file name”</w:t>
-      </w:r>
-    </w:p>
-    <w:p>
-      <w:r>
-        <w:t xml:space="preserve">To commit file: </w:t>
-      </w:r>
-      <w:proofErr w:type="spellStart"/>
-      <w:r>
-        <w:t>git</w:t>
-      </w:r>
-      <w:proofErr w:type="spellEnd"/>
-      <w:r>
-        <w:t xml:space="preserve"> commit –m ““comments about the file””</w:t>
-      </w:r>
-    </w:p>
-    <w:p>
-      <w:r>
-        <w:t xml:space="preserve">To push file to online repository: </w:t>
-      </w:r>
-      <w:proofErr w:type="spellStart"/>
-      <w:r>
-        <w:t>git</w:t>
-      </w:r>
-      <w:proofErr w:type="spellEnd"/>
-      <w:r>
-        <w:t xml:space="preserve"> push</w:t>
-      </w:r>
-    </w:p>
-    <w:p>
-      <w:r>
-        <w:t xml:space="preserve">To add ALL files changed: </w:t>
-      </w:r>
-      <w:proofErr w:type="spellStart"/>
-      <w:r>
-        <w:t>git</w:t>
-      </w:r>
-      <w:proofErr w:type="spellEnd"/>
-      <w:r>
-        <w:t xml:space="preserve"> add –A</w:t>
+        <w:t>To add file: git add “file name”</w:t>
+      </w:r>
+    </w:p>
+    <w:p>
+      <w:r>
+        <w:t>To commit file: git commit –m ““comments about the file””</w:t>
+      </w:r>
+    </w:p>
+    <w:p>
+      <w:r>
+        <w:t>To push file to online repository: git push</w:t>
+      </w:r>
+    </w:p>
+    <w:p>
+      <w:r>
+        <w:t>To add ALL files changed: git add –A</w:t>
       </w:r>
     </w:p>
     <w:p/>
@@ -297,15 +178,7 @@
     </w:p>
     <w:p>
       <w:r>
-        <w:t xml:space="preserve">To pull changes: </w:t>
-      </w:r>
-      <w:proofErr w:type="spellStart"/>
-      <w:r>
-        <w:t>git</w:t>
-      </w:r>
-      <w:proofErr w:type="spellEnd"/>
-      <w:r>
-        <w:t xml:space="preserve"> pull</w:t>
+        <w:t>To pull changes: git pull</w:t>
       </w:r>
     </w:p>
     <w:p/>
@@ -319,15 +192,7 @@
     </w:p>
     <w:p>
       <w:r>
-        <w:t xml:space="preserve">Go the </w:t>
-      </w:r>
-      <w:proofErr w:type="spellStart"/>
-      <w:r>
-        <w:t>the</w:t>
-      </w:r>
-      <w:proofErr w:type="spellEnd"/>
-      <w:r>
-        <w:t xml:space="preserve"> repository on github.com</w:t>
+        <w:t>Go the the repository on github.com</w:t>
       </w:r>
     </w:p>
     <w:p>
@@ -346,21 +211,8 @@
     </w:p>
     <w:p>
       <w:r>
-        <w:t xml:space="preserve">Do a </w:t>
-      </w:r>
-      <w:proofErr w:type="spellStart"/>
-      <w:r>
-        <w:t>git</w:t>
-      </w:r>
-      <w:proofErr w:type="spellEnd"/>
-      <w:r>
-        <w:t xml:space="preserve"> </w:t>
-      </w:r>
-      <w:proofErr w:type="gramStart"/>
-      <w:r>
-        <w:t>pull</w:t>
-      </w:r>
-      <w:proofErr w:type="gramEnd"/>
+        <w:t>Do a git pull</w:t>
+      </w:r>
     </w:p>
     <w:p>
       <w:r>
@@ -393,55 +245,26 @@
     </w:p>
     <w:p>
       <w:r>
-        <w:t xml:space="preserve">To stage these files for deletion: </w:t>
-      </w:r>
-      <w:proofErr w:type="spellStart"/>
-      <w:r>
-        <w:t>git</w:t>
-      </w:r>
-      <w:proofErr w:type="spellEnd"/>
-      <w:r>
-        <w:t xml:space="preserve"> add –</w:t>
-      </w:r>
-      <w:proofErr w:type="gramStart"/>
-      <w:r>
-        <w:t>u .</w:t>
-      </w:r>
-      <w:proofErr w:type="gramEnd"/>
-      <w:r>
-        <w:t xml:space="preserve"> (</w:t>
-      </w:r>
-      <w:proofErr w:type="gramStart"/>
-      <w:r>
-        <w:t>or</w:t>
-      </w:r>
-      <w:proofErr w:type="gramEnd"/>
-      <w:r>
-        <w:t xml:space="preserve"> the directory for deletion if not the current directory)</w:t>
-      </w:r>
-    </w:p>
-    <w:p>
-      <w:r>
-        <w:t xml:space="preserve">Commit the deletions with </w:t>
-      </w:r>
-      <w:proofErr w:type="spellStart"/>
-      <w:r>
-        <w:t>git</w:t>
-      </w:r>
-      <w:proofErr w:type="spellEnd"/>
-      <w:r>
-        <w:t xml:space="preserve"> commit –m “Comments”</w:t>
+        <w:t>To stage these files for deletion: git add –u . (or the directory for deletion if not the current directory)</w:t>
+      </w:r>
+    </w:p>
+    <w:p>
+      <w:r>
+        <w:t>Commit the deletions with git commit –m “Comments”</w:t>
       </w:r>
     </w:p>
     <w:p/>
     <w:p>
       <w:r>
-        <w:t>https://www.youtube.com/user/Gi</w:t>
+        <w:t>Editing this document.</w:t>
       </w:r>
       <w:bookmarkStart w:id="0" w:name="_GoBack"/>
       <w:bookmarkEnd w:id="0"/>
-      <w:r>
-        <w:t>tHubGuides</w:t>
+    </w:p>
+    <w:p/>
+    <w:p>
+      <w:r>
+        <w:t>https://www.youtube.com/user/GitHubGuides</w:t>
       </w:r>
     </w:p>
     <w:sectPr>

</xml_diff>